<commit_message>
start to use papaja
</commit_message>
<xml_diff>
--- a/Notebook_Pos_Self_Salience.docx
+++ b/Notebook_Pos_Self_Salience.docx
@@ -71,7 +71,7 @@
         <w:pStyle w:val="Date"/>
       </w:pPr>
       <w:r>
-        <w:t xml:space="preserve">10</w:t>
+        <w:t xml:space="preserve">13</w:t>
       </w:r>
       <w:r>
         <w:t xml:space="preserve"> </w:t>
@@ -100,7 +100,7 @@
         <w:rPr>
           <w:i/>
         </w:rPr>
-        <w:t xml:space="preserve">(Unpublished Notebook, 2019-05-10)</w:t>
+        <w:t xml:space="preserve">(Unpublished Notebook, 2019-05-13)</w:t>
       </w:r>
       <w:r>
         <w:t xml:space="preserve">.</w:t>
@@ -313,54 +313,22 @@
       <w:r>
         <w:t xml:space="preserve">###Analaysis of d prime</w:t>
       </w:r>
-      <w:r>
-        <w:t xml:space="preserve"> </w:t>
-      </w:r>
-      <w:r>
-        <w:drawing>
-          <wp:inline>
-            <wp:extent cx="4620126" cy="3696101"/>
-            <wp:effectExtent b="0" l="0" r="0" t="0"/>
-            <wp:docPr descr="" title="" id="1" name="Picture"/>
-            <a:graphic>
-              <a:graphicData uri="http://schemas.openxmlformats.org/drawingml/2006/picture">
-                <pic:pic>
-                  <pic:nvPicPr>
-                    <pic:cNvPr descr="Notebook_Pos_Self_Salience_files/figure-docx/analyzing%20for%20d%20prime_e5-1.png" id="0" name="Picture"/>
-                    <pic:cNvPicPr>
-                      <a:picLocks noChangeArrowheads="1" noChangeAspect="1"/>
-                    </pic:cNvPicPr>
-                  </pic:nvPicPr>
-                  <pic:blipFill>
-                    <a:blip r:embed="rId25"/>
-                    <a:stretch>
-                      <a:fillRect/>
-                    </a:stretch>
-                  </pic:blipFill>
-                  <pic:spPr bwMode="auto">
-                    <a:xfrm>
-                      <a:off x="0" y="0"/>
-                      <a:ext cx="4620126" cy="3696101"/>
-                    </a:xfrm>
-                    <a:prstGeom prst="rect">
-                      <a:avLst/>
-                    </a:prstGeom>
-                    <a:noFill/>
-                    <a:ln w="9525">
-                      <a:noFill/>
-                      <a:headEnd/>
-                      <a:tailEnd/>
-                    </a:ln>
-                  </pic:spPr>
-                </pic:pic>
-              </a:graphicData>
-            </a:graphic>
-          </wp:inline>
-        </w:drawing>
-      </w:r>
-      <w:r>
-        <w:t xml:space="preserve"> </w:t>
-      </w:r>
+    </w:p>
+    <w:p>
+      <w:pPr>
+        <w:pStyle w:val="SourceCode"/>
+      </w:pPr>
+      <w:r>
+        <w:rPr>
+          <w:rStyle w:val="VerbatimChar"/>
+        </w:rPr>
+        <w:t xml:space="preserve">## Warning: Removed 1 rows containing missing values (geom_flat_violin).</w:t>
+      </w:r>
+    </w:p>
+    <w:p>
+      <w:pPr>
+        <w:pStyle w:val="FirstParagraph"/>
+      </w:pPr>
       <w:r>
         <w:t xml:space="preserve">ANOVA for</w:t>
       </w:r>
@@ -382,12 +350,1316 @@
     </w:p>
     <w:p>
       <w:pPr>
-        <w:pStyle w:val="BodyText"/>
-      </w:pPr>
-      <w:r>
-        <w:t xml:space="preserve">r knitr::kable(nice(df4b_dprime_anova))</w:t>
-      </w:r>
-    </w:p>
+        <w:pStyle w:val="TableCaption"/>
+      </w:pPr>
+      <w:r>
+        <w:t xml:space="preserve">ANOVA of d prime</w:t>
+      </w:r>
+    </w:p>
+    <w:tbl>
+      <w:tblPr>
+        <w:tblStyle w:val="Table"/>
+        <w:tblW w:type="pct" w:w="0.0"/>
+        <w:tblLook w:firstRow="1"/>
+        <w:tblCaption w:val="ANOVA of d prime"/>
+      </w:tblPr>
+      <w:tblGrid/>
+      <w:tr>
+        <w:trPr>
+          <w:cnfStyle w:firstRow="1"/>
+        </w:trPr>
+        <w:tc>
+          <w:tcPr>
+            <w:tcBorders>
+              <w:bottom w:val="single"/>
+            </w:tcBorders>
+            <w:vAlign w:val="bottom"/>
+          </w:tcPr>
+          <w:p>
+            <w:pPr>
+              <w:pStyle w:val="Compact"/>
+              <w:jc w:val="left"/>
+            </w:pPr>
+            <w:r>
+              <w:t xml:space="preserve">Effect</w:t>
+            </w:r>
+          </w:p>
+        </w:tc>
+        <w:tc>
+          <w:tcPr>
+            <w:tcBorders>
+              <w:bottom w:val="single"/>
+            </w:tcBorders>
+            <w:vAlign w:val="bottom"/>
+          </w:tcPr>
+          <w:p>
+            <w:pPr>
+              <w:pStyle w:val="Compact"/>
+              <w:jc w:val="left"/>
+            </w:pPr>
+            <w:r>
+              <w:t xml:space="preserve">df</w:t>
+            </w:r>
+          </w:p>
+        </w:tc>
+        <w:tc>
+          <w:tcPr>
+            <w:tcBorders>
+              <w:bottom w:val="single"/>
+            </w:tcBorders>
+            <w:vAlign w:val="bottom"/>
+          </w:tcPr>
+          <w:p>
+            <w:pPr>
+              <w:pStyle w:val="Compact"/>
+              <w:jc w:val="left"/>
+            </w:pPr>
+            <w:r>
+              <w:t xml:space="preserve">MSE</w:t>
+            </w:r>
+          </w:p>
+        </w:tc>
+        <w:tc>
+          <w:tcPr>
+            <w:tcBorders>
+              <w:bottom w:val="single"/>
+            </w:tcBorders>
+            <w:vAlign w:val="bottom"/>
+          </w:tcPr>
+          <w:p>
+            <w:pPr>
+              <w:pStyle w:val="Compact"/>
+              <w:jc w:val="left"/>
+            </w:pPr>
+            <w:r>
+              <w:t xml:space="preserve">F</w:t>
+            </w:r>
+          </w:p>
+        </w:tc>
+        <w:tc>
+          <w:tcPr>
+            <w:tcBorders>
+              <w:bottom w:val="single"/>
+            </w:tcBorders>
+            <w:vAlign w:val="bottom"/>
+          </w:tcPr>
+          <w:p>
+            <w:pPr>
+              <w:pStyle w:val="Compact"/>
+              <w:jc w:val="left"/>
+            </w:pPr>
+            <w:r>
+              <w:t xml:space="preserve">ges</w:t>
+            </w:r>
+          </w:p>
+        </w:tc>
+        <w:tc>
+          <w:tcPr>
+            <w:tcBorders>
+              <w:bottom w:val="single"/>
+            </w:tcBorders>
+            <w:vAlign w:val="bottom"/>
+          </w:tcPr>
+          <w:p>
+            <w:pPr>
+              <w:pStyle w:val="Compact"/>
+              <w:jc w:val="left"/>
+            </w:pPr>
+            <w:r>
+              <w:t xml:space="preserve">p.value</w:t>
+            </w:r>
+          </w:p>
+        </w:tc>
+      </w:tr>
+      <w:tr>
+        <w:tc>
+          <w:p>
+            <w:pPr>
+              <w:pStyle w:val="Compact"/>
+              <w:jc w:val="left"/>
+            </w:pPr>
+            <w:r>
+              <w:t xml:space="preserve">Identity</w:t>
+            </w:r>
+          </w:p>
+        </w:tc>
+        <w:tc>
+          <w:p>
+            <w:pPr>
+              <w:pStyle w:val="Compact"/>
+              <w:jc w:val="left"/>
+            </w:pPr>
+            <w:r>
+              <w:t xml:space="preserve">1, 44</w:t>
+            </w:r>
+          </w:p>
+        </w:tc>
+        <w:tc>
+          <w:p>
+            <w:pPr>
+              <w:pStyle w:val="Compact"/>
+              <w:jc w:val="left"/>
+            </w:pPr>
+            <w:r>
+              <w:t xml:space="preserve">0.08</w:t>
+            </w:r>
+          </w:p>
+        </w:tc>
+        <w:tc>
+          <w:p>
+            <w:pPr>
+              <w:pStyle w:val="Compact"/>
+              <w:jc w:val="left"/>
+            </w:pPr>
+            <w:r>
+              <w:t xml:space="preserve">0.00</w:t>
+            </w:r>
+          </w:p>
+        </w:tc>
+        <w:tc>
+          <w:p>
+            <w:pPr>
+              <w:pStyle w:val="Compact"/>
+              <w:jc w:val="left"/>
+            </w:pPr>
+            <w:r>
+              <w:t xml:space="preserve">&lt;.0001</w:t>
+            </w:r>
+          </w:p>
+        </w:tc>
+        <w:tc>
+          <w:p>
+            <w:pPr>
+              <w:pStyle w:val="Compact"/>
+              <w:jc w:val="left"/>
+            </w:pPr>
+            <w:r>
+              <w:t xml:space="preserve">.99</w:t>
+            </w:r>
+          </w:p>
+        </w:tc>
+      </w:tr>
+      <w:tr>
+        <w:tc>
+          <w:p>
+            <w:pPr>
+              <w:pStyle w:val="Compact"/>
+              <w:jc w:val="left"/>
+            </w:pPr>
+            <w:r>
+              <w:t xml:space="preserve">Morality</w:t>
+            </w:r>
+          </w:p>
+        </w:tc>
+        <w:tc>
+          <w:p>
+            <w:pPr>
+              <w:pStyle w:val="Compact"/>
+              <w:jc w:val="left"/>
+            </w:pPr>
+            <w:r>
+              <w:t xml:space="preserve">1.59, 69.94</w:t>
+            </w:r>
+          </w:p>
+        </w:tc>
+        <w:tc>
+          <w:p>
+            <w:pPr>
+              <w:pStyle w:val="Compact"/>
+              <w:jc w:val="left"/>
+            </w:pPr>
+            <w:r>
+              <w:t xml:space="preserve">0.48</w:t>
+            </w:r>
+          </w:p>
+        </w:tc>
+        <w:tc>
+          <w:p>
+            <w:pPr>
+              <w:pStyle w:val="Compact"/>
+              <w:jc w:val="left"/>
+            </w:pPr>
+            <w:r>
+              <w:t xml:space="preserve">2.34</w:t>
+            </w:r>
+          </w:p>
+        </w:tc>
+        <w:tc>
+          <w:p>
+            <w:pPr>
+              <w:pStyle w:val="Compact"/>
+              <w:jc w:val="left"/>
+            </w:pPr>
+            <w:r>
+              <w:t xml:space="preserve">.01</w:t>
+            </w:r>
+          </w:p>
+        </w:tc>
+        <w:tc>
+          <w:p>
+            <w:pPr>
+              <w:pStyle w:val="Compact"/>
+              <w:jc w:val="left"/>
+            </w:pPr>
+            <w:r>
+              <w:t xml:space="preserve">.11</w:t>
+            </w:r>
+          </w:p>
+        </w:tc>
+      </w:tr>
+      <w:tr>
+        <w:tc>
+          <w:p>
+            <w:pPr>
+              <w:pStyle w:val="Compact"/>
+              <w:jc w:val="left"/>
+            </w:pPr>
+            <w:r>
+              <w:t xml:space="preserve">Identity:Morality</w:t>
+            </w:r>
+          </w:p>
+        </w:tc>
+        <w:tc>
+          <w:p>
+            <w:pPr>
+              <w:pStyle w:val="Compact"/>
+              <w:jc w:val="left"/>
+            </w:pPr>
+            <w:r>
+              <w:t xml:space="preserve">1.96, 86.41</w:t>
+            </w:r>
+          </w:p>
+        </w:tc>
+        <w:tc>
+          <w:p>
+            <w:pPr>
+              <w:pStyle w:val="Compact"/>
+              <w:jc w:val="left"/>
+            </w:pPr>
+            <w:r>
+              <w:t xml:space="preserve">0.10</w:t>
+            </w:r>
+          </w:p>
+        </w:tc>
+        <w:tc>
+          <w:p>
+            <w:pPr>
+              <w:pStyle w:val="Compact"/>
+              <w:jc w:val="left"/>
+            </w:pPr>
+            <w:r>
+              <w:t xml:space="preserve">0.53</w:t>
+            </w:r>
+          </w:p>
+        </w:tc>
+        <w:tc>
+          <w:p>
+            <w:pPr>
+              <w:pStyle w:val="Compact"/>
+              <w:jc w:val="left"/>
+            </w:pPr>
+            <w:r>
+              <w:t xml:space="preserve">.0006</w:t>
+            </w:r>
+          </w:p>
+        </w:tc>
+        <w:tc>
+          <w:p>
+            <w:pPr>
+              <w:pStyle w:val="Compact"/>
+              <w:jc w:val="left"/>
+            </w:pPr>
+            <w:r>
+              <w:t xml:space="preserve">.59</w:t>
+            </w:r>
+          </w:p>
+        </w:tc>
+      </w:tr>
+    </w:tbl>
+    <w:tbl>
+      <w:tblPr>
+        <w:tblStyle w:val="Table"/>
+        <w:tblW w:type="pct" w:w="0.0"/>
+        <w:tblLook w:firstRow="1"/>
+      </w:tblPr>
+      <w:tblGrid/>
+      <w:tr>
+        <w:trPr>
+          <w:cnfStyle w:firstRow="1"/>
+        </w:trPr>
+        <w:tc>
+          <w:tcPr>
+            <w:tcBorders>
+              <w:bottom w:val="single"/>
+            </w:tcBorders>
+            <w:vAlign w:val="bottom"/>
+          </w:tcPr>
+          <w:p>
+            <w:pPr>
+              <w:pStyle w:val="Compact"/>
+              <w:jc w:val="left"/>
+            </w:pPr>
+            <w:r>
+              <w:t xml:space="preserve">contrast</w:t>
+            </w:r>
+          </w:p>
+        </w:tc>
+        <w:tc>
+          <w:tcPr>
+            <w:tcBorders>
+              <w:bottom w:val="single"/>
+            </w:tcBorders>
+            <w:vAlign w:val="bottom"/>
+          </w:tcPr>
+          <w:p>
+            <w:pPr>
+              <w:pStyle w:val="Compact"/>
+              <w:jc w:val="left"/>
+            </w:pPr>
+            <w:r>
+              <w:t xml:space="preserve">Identity</w:t>
+            </w:r>
+          </w:p>
+        </w:tc>
+        <w:tc>
+          <w:tcPr>
+            <w:tcBorders>
+              <w:bottom w:val="single"/>
+            </w:tcBorders>
+            <w:vAlign w:val="bottom"/>
+          </w:tcPr>
+          <w:p>
+            <w:pPr>
+              <w:pStyle w:val="Compact"/>
+              <w:jc w:val="right"/>
+            </w:pPr>
+            <w:r>
+              <w:t xml:space="preserve">estimate</w:t>
+            </w:r>
+          </w:p>
+        </w:tc>
+        <w:tc>
+          <w:tcPr>
+            <w:tcBorders>
+              <w:bottom w:val="single"/>
+            </w:tcBorders>
+            <w:vAlign w:val="bottom"/>
+          </w:tcPr>
+          <w:p>
+            <w:pPr>
+              <w:pStyle w:val="Compact"/>
+              <w:jc w:val="right"/>
+            </w:pPr>
+            <w:r>
+              <w:t xml:space="preserve">SE</w:t>
+            </w:r>
+          </w:p>
+        </w:tc>
+        <w:tc>
+          <w:tcPr>
+            <w:tcBorders>
+              <w:bottom w:val="single"/>
+            </w:tcBorders>
+            <w:vAlign w:val="bottom"/>
+          </w:tcPr>
+          <w:p>
+            <w:pPr>
+              <w:pStyle w:val="Compact"/>
+              <w:jc w:val="right"/>
+            </w:pPr>
+            <w:r>
+              <w:t xml:space="preserve">df</w:t>
+            </w:r>
+          </w:p>
+        </w:tc>
+        <w:tc>
+          <w:tcPr>
+            <w:tcBorders>
+              <w:bottom w:val="single"/>
+            </w:tcBorders>
+            <w:vAlign w:val="bottom"/>
+          </w:tcPr>
+          <w:p>
+            <w:pPr>
+              <w:pStyle w:val="Compact"/>
+              <w:jc w:val="right"/>
+            </w:pPr>
+            <w:r>
+              <w:t xml:space="preserve">t.ratio</w:t>
+            </w:r>
+          </w:p>
+        </w:tc>
+        <w:tc>
+          <w:tcPr>
+            <w:tcBorders>
+              <w:bottom w:val="single"/>
+            </w:tcBorders>
+            <w:vAlign w:val="bottom"/>
+          </w:tcPr>
+          <w:p>
+            <w:pPr>
+              <w:pStyle w:val="Compact"/>
+              <w:jc w:val="right"/>
+            </w:pPr>
+            <w:r>
+              <w:t xml:space="preserve">p.value</w:t>
+            </w:r>
+          </w:p>
+        </w:tc>
+      </w:tr>
+      <w:tr>
+        <w:tc>
+          <w:p>
+            <w:pPr>
+              <w:pStyle w:val="Compact"/>
+              <w:jc w:val="left"/>
+            </w:pPr>
+            <w:r>
+              <w:t xml:space="preserve">Good - Neutral</w:t>
+            </w:r>
+          </w:p>
+        </w:tc>
+        <w:tc>
+          <w:p>
+            <w:pPr>
+              <w:pStyle w:val="Compact"/>
+              <w:jc w:val="left"/>
+            </w:pPr>
+            <w:r>
+              <w:t xml:space="preserve">Other</w:t>
+            </w:r>
+          </w:p>
+        </w:tc>
+        <w:tc>
+          <w:p>
+            <w:pPr>
+              <w:pStyle w:val="Compact"/>
+              <w:jc w:val="right"/>
+            </w:pPr>
+            <w:r>
+              <w:t xml:space="preserve">0.13423</w:t>
+            </w:r>
+          </w:p>
+        </w:tc>
+        <w:tc>
+          <w:p>
+            <w:pPr>
+              <w:pStyle w:val="Compact"/>
+              <w:jc w:val="right"/>
+            </w:pPr>
+            <w:r>
+              <w:t xml:space="preserve">0.09023</w:t>
+            </w:r>
+          </w:p>
+        </w:tc>
+        <w:tc>
+          <w:p>
+            <w:pPr>
+              <w:pStyle w:val="Compact"/>
+              <w:jc w:val="right"/>
+            </w:pPr>
+            <w:r>
+              <w:t xml:space="preserve">44</w:t>
+            </w:r>
+          </w:p>
+        </w:tc>
+        <w:tc>
+          <w:p>
+            <w:pPr>
+              <w:pStyle w:val="Compact"/>
+              <w:jc w:val="right"/>
+            </w:pPr>
+            <w:r>
+              <w:t xml:space="preserve">1.48767</w:t>
+            </w:r>
+          </w:p>
+        </w:tc>
+        <w:tc>
+          <w:p>
+            <w:pPr>
+              <w:pStyle w:val="Compact"/>
+              <w:jc w:val="right"/>
+            </w:pPr>
+            <w:r>
+              <w:t xml:space="preserve">0.30656</w:t>
+            </w:r>
+          </w:p>
+        </w:tc>
+      </w:tr>
+      <w:tr>
+        <w:tc>
+          <w:p>
+            <w:pPr>
+              <w:pStyle w:val="Compact"/>
+              <w:jc w:val="left"/>
+            </w:pPr>
+            <w:r>
+              <w:t xml:space="preserve">Good - Bad</w:t>
+            </w:r>
+          </w:p>
+        </w:tc>
+        <w:tc>
+          <w:p>
+            <w:pPr>
+              <w:pStyle w:val="Compact"/>
+              <w:jc w:val="left"/>
+            </w:pPr>
+            <w:r>
+              <w:t xml:space="preserve">Other</w:t>
+            </w:r>
+          </w:p>
+        </w:tc>
+        <w:tc>
+          <w:p>
+            <w:pPr>
+              <w:pStyle w:val="Compact"/>
+              <w:jc w:val="right"/>
+            </w:pPr>
+            <w:r>
+              <w:t xml:space="preserve">0.14137</w:t>
+            </w:r>
+          </w:p>
+        </w:tc>
+        <w:tc>
+          <w:p>
+            <w:pPr>
+              <w:pStyle w:val="Compact"/>
+              <w:jc w:val="right"/>
+            </w:pPr>
+            <w:r>
+              <w:t xml:space="preserve">0.13188</w:t>
+            </w:r>
+          </w:p>
+        </w:tc>
+        <w:tc>
+          <w:p>
+            <w:pPr>
+              <w:pStyle w:val="Compact"/>
+              <w:jc w:val="right"/>
+            </w:pPr>
+            <w:r>
+              <w:t xml:space="preserve">44</w:t>
+            </w:r>
+          </w:p>
+        </w:tc>
+        <w:tc>
+          <w:p>
+            <w:pPr>
+              <w:pStyle w:val="Compact"/>
+              <w:jc w:val="right"/>
+            </w:pPr>
+            <w:r>
+              <w:t xml:space="preserve">1.07197</w:t>
+            </w:r>
+          </w:p>
+        </w:tc>
+        <w:tc>
+          <w:p>
+            <w:pPr>
+              <w:pStyle w:val="Compact"/>
+              <w:jc w:val="right"/>
+            </w:pPr>
+            <w:r>
+              <w:t xml:space="preserve">0.53628</w:t>
+            </w:r>
+          </w:p>
+        </w:tc>
+      </w:tr>
+      <w:tr>
+        <w:tc>
+          <w:p>
+            <w:pPr>
+              <w:pStyle w:val="Compact"/>
+              <w:jc w:val="left"/>
+            </w:pPr>
+            <w:r>
+              <w:t xml:space="preserve">Neutral - Bad</w:t>
+            </w:r>
+          </w:p>
+        </w:tc>
+        <w:tc>
+          <w:p>
+            <w:pPr>
+              <w:pStyle w:val="Compact"/>
+              <w:jc w:val="left"/>
+            </w:pPr>
+            <w:r>
+              <w:t xml:space="preserve">Other</w:t>
+            </w:r>
+          </w:p>
+        </w:tc>
+        <w:tc>
+          <w:p>
+            <w:pPr>
+              <w:pStyle w:val="Compact"/>
+              <w:jc w:val="right"/>
+            </w:pPr>
+            <w:r>
+              <w:t xml:space="preserve">0.00714</w:t>
+            </w:r>
+          </w:p>
+        </w:tc>
+        <w:tc>
+          <w:p>
+            <w:pPr>
+              <w:pStyle w:val="Compact"/>
+              <w:jc w:val="right"/>
+            </w:pPr>
+            <w:r>
+              <w:t xml:space="preserve">0.09949</w:t>
+            </w:r>
+          </w:p>
+        </w:tc>
+        <w:tc>
+          <w:p>
+            <w:pPr>
+              <w:pStyle w:val="Compact"/>
+              <w:jc w:val="right"/>
+            </w:pPr>
+            <w:r>
+              <w:t xml:space="preserve">44</w:t>
+            </w:r>
+          </w:p>
+        </w:tc>
+        <w:tc>
+          <w:p>
+            <w:pPr>
+              <w:pStyle w:val="Compact"/>
+              <w:jc w:val="right"/>
+            </w:pPr>
+            <w:r>
+              <w:t xml:space="preserve">0.07175</w:t>
+            </w:r>
+          </w:p>
+        </w:tc>
+        <w:tc>
+          <w:p>
+            <w:pPr>
+              <w:pStyle w:val="Compact"/>
+              <w:jc w:val="right"/>
+            </w:pPr>
+            <w:r>
+              <w:t xml:space="preserve">0.99717</w:t>
+            </w:r>
+          </w:p>
+        </w:tc>
+      </w:tr>
+      <w:tr>
+        <w:tc>
+          <w:p>
+            <w:pPr>
+              <w:pStyle w:val="Compact"/>
+              <w:jc w:val="left"/>
+            </w:pPr>
+            <w:r>
+              <w:t xml:space="preserve">Good - Neutral</w:t>
+            </w:r>
+          </w:p>
+        </w:tc>
+        <w:tc>
+          <w:p>
+            <w:pPr>
+              <w:pStyle w:val="Compact"/>
+              <w:jc w:val="left"/>
+            </w:pPr>
+            <w:r>
+              <w:t xml:space="preserve">Self</w:t>
+            </w:r>
+          </w:p>
+        </w:tc>
+        <w:tc>
+          <w:p>
+            <w:pPr>
+              <w:pStyle w:val="Compact"/>
+              <w:jc w:val="right"/>
+            </w:pPr>
+            <w:r>
+              <w:t xml:space="preserve">0.16971</w:t>
+            </w:r>
+          </w:p>
+        </w:tc>
+        <w:tc>
+          <w:p>
+            <w:pPr>
+              <w:pStyle w:val="Compact"/>
+              <w:jc w:val="right"/>
+            </w:pPr>
+            <w:r>
+              <w:t xml:space="preserve">0.08971</w:t>
+            </w:r>
+          </w:p>
+        </w:tc>
+        <w:tc>
+          <w:p>
+            <w:pPr>
+              <w:pStyle w:val="Compact"/>
+              <w:jc w:val="right"/>
+            </w:pPr>
+            <w:r>
+              <w:t xml:space="preserve">44</w:t>
+            </w:r>
+          </w:p>
+        </w:tc>
+        <w:tc>
+          <w:p>
+            <w:pPr>
+              <w:pStyle w:val="Compact"/>
+              <w:jc w:val="right"/>
+            </w:pPr>
+            <w:r>
+              <w:t xml:space="preserve">1.89186</w:t>
+            </w:r>
+          </w:p>
+        </w:tc>
+        <w:tc>
+          <w:p>
+            <w:pPr>
+              <w:pStyle w:val="Compact"/>
+              <w:jc w:val="right"/>
+            </w:pPr>
+            <w:r>
+              <w:t xml:space="preserve">0.15302</w:t>
+            </w:r>
+          </w:p>
+        </w:tc>
+      </w:tr>
+      <w:tr>
+        <w:tc>
+          <w:p>
+            <w:pPr>
+              <w:pStyle w:val="Compact"/>
+              <w:jc w:val="left"/>
+            </w:pPr>
+            <w:r>
+              <w:t xml:space="preserve">Good - Bad</w:t>
+            </w:r>
+          </w:p>
+        </w:tc>
+        <w:tc>
+          <w:p>
+            <w:pPr>
+              <w:pStyle w:val="Compact"/>
+              <w:jc w:val="left"/>
+            </w:pPr>
+            <w:r>
+              <w:t xml:space="preserve">Self</w:t>
+            </w:r>
+          </w:p>
+        </w:tc>
+        <w:tc>
+          <w:p>
+            <w:pPr>
+              <w:pStyle w:val="Compact"/>
+              <w:jc w:val="right"/>
+            </w:pPr>
+            <w:r>
+              <w:t xml:space="preserve">0.23654</w:t>
+            </w:r>
+          </w:p>
+        </w:tc>
+        <w:tc>
+          <w:p>
+            <w:pPr>
+              <w:pStyle w:val="Compact"/>
+              <w:jc w:val="right"/>
+            </w:pPr>
+            <w:r>
+              <w:t xml:space="preserve">0.11543</w:t>
+            </w:r>
+          </w:p>
+        </w:tc>
+        <w:tc>
+          <w:p>
+            <w:pPr>
+              <w:pStyle w:val="Compact"/>
+              <w:jc w:val="right"/>
+            </w:pPr>
+            <w:r>
+              <w:t xml:space="preserve">44</w:t>
+            </w:r>
+          </w:p>
+        </w:tc>
+        <w:tc>
+          <w:p>
+            <w:pPr>
+              <w:pStyle w:val="Compact"/>
+              <w:jc w:val="right"/>
+            </w:pPr>
+            <w:r>
+              <w:t xml:space="preserve">2.04910</w:t>
+            </w:r>
+          </w:p>
+        </w:tc>
+        <w:tc>
+          <w:p>
+            <w:pPr>
+              <w:pStyle w:val="Compact"/>
+              <w:jc w:val="right"/>
+            </w:pPr>
+            <w:r>
+              <w:t xml:space="preserve">0.11255</w:t>
+            </w:r>
+          </w:p>
+        </w:tc>
+      </w:tr>
+      <w:tr>
+        <w:tc>
+          <w:p>
+            <w:pPr>
+              <w:pStyle w:val="Compact"/>
+              <w:jc w:val="left"/>
+            </w:pPr>
+            <w:r>
+              <w:t xml:space="preserve">Neutral - Bad</w:t>
+            </w:r>
+          </w:p>
+        </w:tc>
+        <w:tc>
+          <w:p>
+            <w:pPr>
+              <w:pStyle w:val="Compact"/>
+              <w:jc w:val="left"/>
+            </w:pPr>
+            <w:r>
+              <w:t xml:space="preserve">Self</w:t>
+            </w:r>
+          </w:p>
+        </w:tc>
+        <w:tc>
+          <w:p>
+            <w:pPr>
+              <w:pStyle w:val="Compact"/>
+              <w:jc w:val="right"/>
+            </w:pPr>
+            <w:r>
+              <w:t xml:space="preserve">0.06682</w:t>
+            </w:r>
+          </w:p>
+        </w:tc>
+        <w:tc>
+          <w:p>
+            <w:pPr>
+              <w:pStyle w:val="Compact"/>
+              <w:jc w:val="right"/>
+            </w:pPr>
+            <w:r>
+              <w:t xml:space="preserve">0.08717</w:t>
+            </w:r>
+          </w:p>
+        </w:tc>
+        <w:tc>
+          <w:p>
+            <w:pPr>
+              <w:pStyle w:val="Compact"/>
+              <w:jc w:val="right"/>
+            </w:pPr>
+            <w:r>
+              <w:t xml:space="preserve">44</w:t>
+            </w:r>
+          </w:p>
+        </w:tc>
+        <w:tc>
+          <w:p>
+            <w:pPr>
+              <w:pStyle w:val="Compact"/>
+              <w:jc w:val="right"/>
+            </w:pPr>
+            <w:r>
+              <w:t xml:space="preserve">0.76661</w:t>
+            </w:r>
+          </w:p>
+        </w:tc>
+        <w:tc>
+          <w:p>
+            <w:pPr>
+              <w:pStyle w:val="Compact"/>
+              <w:jc w:val="right"/>
+            </w:pPr>
+            <w:r>
+              <w:t xml:space="preserve">0.72525</w:t>
+            </w:r>
+          </w:p>
+        </w:tc>
+      </w:tr>
+    </w:tbl>
+    <w:p>
+      <w:pPr>
+        <w:pStyle w:val="TableCaption"/>
+      </w:pPr>
+      <w:r>
+        <w:t xml:space="preserve">Post-hoc comparison (idenity)</w:t>
+      </w:r>
+    </w:p>
+    <w:tbl>
+      <w:tblPr>
+        <w:tblStyle w:val="Table"/>
+        <w:tblW w:type="pct" w:w="0.0"/>
+        <w:tblLook w:firstRow="1"/>
+        <w:tblCaption w:val="Post-hoc comparison (idenity)"/>
+      </w:tblPr>
+      <w:tblGrid/>
+      <w:tr>
+        <w:trPr>
+          <w:cnfStyle w:firstRow="1"/>
+        </w:trPr>
+        <w:tc>
+          <w:tcPr>
+            <w:tcBorders>
+              <w:bottom w:val="single"/>
+            </w:tcBorders>
+            <w:vAlign w:val="bottom"/>
+          </w:tcPr>
+          <w:p>
+            <w:pPr>
+              <w:pStyle w:val="Compact"/>
+              <w:jc w:val="left"/>
+            </w:pPr>
+            <w:r>
+              <w:t xml:space="preserve">contrast</w:t>
+            </w:r>
+          </w:p>
+        </w:tc>
+        <w:tc>
+          <w:tcPr>
+            <w:tcBorders>
+              <w:bottom w:val="single"/>
+            </w:tcBorders>
+            <w:vAlign w:val="bottom"/>
+          </w:tcPr>
+          <w:p>
+            <w:pPr>
+              <w:pStyle w:val="Compact"/>
+              <w:jc w:val="left"/>
+            </w:pPr>
+            <w:r>
+              <w:t xml:space="preserve">Morality</w:t>
+            </w:r>
+          </w:p>
+        </w:tc>
+        <w:tc>
+          <w:tcPr>
+            <w:tcBorders>
+              <w:bottom w:val="single"/>
+            </w:tcBorders>
+            <w:vAlign w:val="bottom"/>
+          </w:tcPr>
+          <w:p>
+            <w:pPr>
+              <w:pStyle w:val="Compact"/>
+              <w:jc w:val="right"/>
+            </w:pPr>
+            <w:r>
+              <w:t xml:space="preserve">estimate</w:t>
+            </w:r>
+          </w:p>
+        </w:tc>
+        <w:tc>
+          <w:tcPr>
+            <w:tcBorders>
+              <w:bottom w:val="single"/>
+            </w:tcBorders>
+            <w:vAlign w:val="bottom"/>
+          </w:tcPr>
+          <w:p>
+            <w:pPr>
+              <w:pStyle w:val="Compact"/>
+              <w:jc w:val="right"/>
+            </w:pPr>
+            <w:r>
+              <w:t xml:space="preserve">SE</w:t>
+            </w:r>
+          </w:p>
+        </w:tc>
+        <w:tc>
+          <w:tcPr>
+            <w:tcBorders>
+              <w:bottom w:val="single"/>
+            </w:tcBorders>
+            <w:vAlign w:val="bottom"/>
+          </w:tcPr>
+          <w:p>
+            <w:pPr>
+              <w:pStyle w:val="Compact"/>
+              <w:jc w:val="right"/>
+            </w:pPr>
+            <w:r>
+              <w:t xml:space="preserve">df</w:t>
+            </w:r>
+          </w:p>
+        </w:tc>
+        <w:tc>
+          <w:tcPr>
+            <w:tcBorders>
+              <w:bottom w:val="single"/>
+            </w:tcBorders>
+            <w:vAlign w:val="bottom"/>
+          </w:tcPr>
+          <w:p>
+            <w:pPr>
+              <w:pStyle w:val="Compact"/>
+              <w:jc w:val="right"/>
+            </w:pPr>
+            <w:r>
+              <w:t xml:space="preserve">t.ratio</w:t>
+            </w:r>
+          </w:p>
+        </w:tc>
+        <w:tc>
+          <w:tcPr>
+            <w:tcBorders>
+              <w:bottom w:val="single"/>
+            </w:tcBorders>
+            <w:vAlign w:val="bottom"/>
+          </w:tcPr>
+          <w:p>
+            <w:pPr>
+              <w:pStyle w:val="Compact"/>
+              <w:jc w:val="right"/>
+            </w:pPr>
+            <w:r>
+              <w:t xml:space="preserve">p.value</w:t>
+            </w:r>
+          </w:p>
+        </w:tc>
+      </w:tr>
+      <w:tr>
+        <w:tc>
+          <w:p>
+            <w:pPr>
+              <w:pStyle w:val="Compact"/>
+              <w:jc w:val="left"/>
+            </w:pPr>
+            <w:r>
+              <w:t xml:space="preserve">Other - Self</w:t>
+            </w:r>
+          </w:p>
+        </w:tc>
+        <w:tc>
+          <w:p>
+            <w:pPr>
+              <w:pStyle w:val="Compact"/>
+              <w:jc w:val="left"/>
+            </w:pPr>
+            <w:r>
+              <w:t xml:space="preserve">Good</w:t>
+            </w:r>
+          </w:p>
+        </w:tc>
+        <w:tc>
+          <w:p>
+            <w:pPr>
+              <w:pStyle w:val="Compact"/>
+              <w:jc w:val="right"/>
+            </w:pPr>
+            <w:r>
+              <w:t xml:space="preserve">-0.04328</w:t>
+            </w:r>
+          </w:p>
+        </w:tc>
+        <w:tc>
+          <w:p>
+            <w:pPr>
+              <w:pStyle w:val="Compact"/>
+              <w:jc w:val="right"/>
+            </w:pPr>
+            <w:r>
+              <w:t xml:space="preserve">0.06417</w:t>
+            </w:r>
+          </w:p>
+        </w:tc>
+        <w:tc>
+          <w:p>
+            <w:pPr>
+              <w:pStyle w:val="Compact"/>
+              <w:jc w:val="right"/>
+            </w:pPr>
+            <w:r>
+              <w:t xml:space="preserve">44</w:t>
+            </w:r>
+          </w:p>
+        </w:tc>
+        <w:tc>
+          <w:p>
+            <w:pPr>
+              <w:pStyle w:val="Compact"/>
+              <w:jc w:val="right"/>
+            </w:pPr>
+            <w:r>
+              <w:t xml:space="preserve">-0.67443</w:t>
+            </w:r>
+          </w:p>
+        </w:tc>
+        <w:tc>
+          <w:p>
+            <w:pPr>
+              <w:pStyle w:val="Compact"/>
+              <w:jc w:val="right"/>
+            </w:pPr>
+            <w:r>
+              <w:t xml:space="preserve">0.50357</w:t>
+            </w:r>
+          </w:p>
+        </w:tc>
+      </w:tr>
+      <w:tr>
+        <w:tc>
+          <w:p>
+            <w:pPr>
+              <w:pStyle w:val="Compact"/>
+              <w:jc w:val="left"/>
+            </w:pPr>
+            <w:r>
+              <w:t xml:space="preserve">Other - Self</w:t>
+            </w:r>
+          </w:p>
+        </w:tc>
+        <w:tc>
+          <w:p>
+            <w:pPr>
+              <w:pStyle w:val="Compact"/>
+              <w:jc w:val="left"/>
+            </w:pPr>
+            <w:r>
+              <w:t xml:space="preserve">Neutral</w:t>
+            </w:r>
+          </w:p>
+        </w:tc>
+        <w:tc>
+          <w:p>
+            <w:pPr>
+              <w:pStyle w:val="Compact"/>
+              <w:jc w:val="right"/>
+            </w:pPr>
+            <w:r>
+              <w:t xml:space="preserve">-0.00780</w:t>
+            </w:r>
+          </w:p>
+        </w:tc>
+        <w:tc>
+          <w:p>
+            <w:pPr>
+              <w:pStyle w:val="Compact"/>
+              <w:jc w:val="right"/>
+            </w:pPr>
+            <w:r>
+              <w:t xml:space="preserve">0.06492</w:t>
+            </w:r>
+          </w:p>
+        </w:tc>
+        <w:tc>
+          <w:p>
+            <w:pPr>
+              <w:pStyle w:val="Compact"/>
+              <w:jc w:val="right"/>
+            </w:pPr>
+            <w:r>
+              <w:t xml:space="preserve">44</w:t>
+            </w:r>
+          </w:p>
+        </w:tc>
+        <w:tc>
+          <w:p>
+            <w:pPr>
+              <w:pStyle w:val="Compact"/>
+              <w:jc w:val="right"/>
+            </w:pPr>
+            <w:r>
+              <w:t xml:space="preserve">-0.12012</w:t>
+            </w:r>
+          </w:p>
+        </w:tc>
+        <w:tc>
+          <w:p>
+            <w:pPr>
+              <w:pStyle w:val="Compact"/>
+              <w:jc w:val="right"/>
+            </w:pPr>
+            <w:r>
+              <w:t xml:space="preserve">0.90493</w:t>
+            </w:r>
+          </w:p>
+        </w:tc>
+      </w:tr>
+      <w:tr>
+        <w:tc>
+          <w:p>
+            <w:pPr>
+              <w:pStyle w:val="Compact"/>
+              <w:jc w:val="left"/>
+            </w:pPr>
+            <w:r>
+              <w:t xml:space="preserve">Other - Self</w:t>
+            </w:r>
+          </w:p>
+        </w:tc>
+        <w:tc>
+          <w:p>
+            <w:pPr>
+              <w:pStyle w:val="Compact"/>
+              <w:jc w:val="left"/>
+            </w:pPr>
+            <w:r>
+              <w:t xml:space="preserve">Bad</w:t>
+            </w:r>
+          </w:p>
+        </w:tc>
+        <w:tc>
+          <w:p>
+            <w:pPr>
+              <w:pStyle w:val="Compact"/>
+              <w:jc w:val="right"/>
+            </w:pPr>
+            <w:r>
+              <w:t xml:space="preserve">0.05189</w:t>
+            </w:r>
+          </w:p>
+        </w:tc>
+        <w:tc>
+          <w:p>
+            <w:pPr>
+              <w:pStyle w:val="Compact"/>
+              <w:jc w:val="right"/>
+            </w:pPr>
+            <w:r>
+              <w:t xml:space="preserve">0.06120</w:t>
+            </w:r>
+          </w:p>
+        </w:tc>
+        <w:tc>
+          <w:p>
+            <w:pPr>
+              <w:pStyle w:val="Compact"/>
+              <w:jc w:val="right"/>
+            </w:pPr>
+            <w:r>
+              <w:t xml:space="preserve">44</w:t>
+            </w:r>
+          </w:p>
+        </w:tc>
+        <w:tc>
+          <w:p>
+            <w:pPr>
+              <w:pStyle w:val="Compact"/>
+              <w:jc w:val="right"/>
+            </w:pPr>
+            <w:r>
+              <w:t xml:space="preserve">0.84776</w:t>
+            </w:r>
+          </w:p>
+        </w:tc>
+        <w:tc>
+          <w:p>
+            <w:pPr>
+              <w:pStyle w:val="Compact"/>
+              <w:jc w:val="right"/>
+            </w:pPr>
+            <w:r>
+              <w:t xml:space="preserve">0.40116</w:t>
+            </w:r>
+          </w:p>
+        </w:tc>
+      </w:tr>
+    </w:tbl>
     <w:p>
       <w:pPr>
         <w:pStyle w:val="BodyText"/>
@@ -538,7 +1810,7 @@
                     </pic:cNvPicPr>
                   </pic:nvPicPr>
                   <pic:blipFill>
-                    <a:blip r:embed="rId26"/>
+                    <a:blip r:embed="rId25"/>
                     <a:stretch>
                       <a:fillRect/>
                     </a:stretch>

</xml_diff>